<commit_message>
Modifica codigo de expo_shiny porque indec modifico el formato de los registros de la base de descarga mensual, con "s" para NA.
Modifica parte del codigo del a app para incluir na.rm = TRUE en los summarise.

Incluye expo indec hasta junio 2020.
</commit_message>
<xml_diff>
--- a/data/2019/Leame_exportaciones.docx
+++ b/data/2019/Leame_exportaciones.docx
@@ -11,89 +11,77 @@
           <w:lang w:val="es-AR"/>
         </w:rPr>
       </w:pPr>
-      <w:bookmarkStart w:id="0" w:name="_GoBack"/>
-      <w:bookmarkEnd w:id="0"/>
+      <w:r>
+        <w:rPr>
+          <w:rFonts w:asciiTheme="minorHAnsi" w:hAnsiTheme="minorHAnsi"/>
+          <w:b/>
+          <w:lang w:val="es-AR"/>
+        </w:rPr>
+        <w:t xml:space="preserve">Base </w:t>
+      </w:r>
+      <w:r>
+        <w:rPr>
+          <w:rFonts w:asciiTheme="minorHAnsi" w:hAnsiTheme="minorHAnsi"/>
+          <w:b/>
+          <w:lang w:val="es-AR"/>
+        </w:rPr>
+        <w:t xml:space="preserve">de datos </w:t>
+      </w:r>
+      <w:r>
+        <w:rPr>
+          <w:rFonts w:asciiTheme="minorHAnsi" w:hAnsiTheme="minorHAnsi"/>
+          <w:b/>
+          <w:lang w:val="es-AR"/>
+        </w:rPr>
+        <w:t>de</w:t>
+      </w:r>
+      <w:r>
+        <w:rPr>
+          <w:rFonts w:asciiTheme="minorHAnsi" w:hAnsiTheme="minorHAnsi"/>
+          <w:b/>
+          <w:lang w:val="es-AR"/>
+        </w:rPr>
+        <w:t>l</w:t>
+      </w:r>
+      <w:r>
+        <w:rPr>
+          <w:rFonts w:asciiTheme="minorHAnsi" w:hAnsiTheme="minorHAnsi"/>
+          <w:b/>
+          <w:lang w:val="es-AR"/>
+        </w:rPr>
+        <w:t xml:space="preserve"> comercio exterior de bien</w:t>
+      </w:r>
+      <w:r>
+        <w:rPr>
+          <w:rFonts w:asciiTheme="minorHAnsi" w:hAnsiTheme="minorHAnsi"/>
+          <w:b/>
+          <w:lang w:val="es-AR"/>
+        </w:rPr>
+        <w:t>e</w:t>
+      </w:r>
+      <w:r>
+        <w:rPr>
+          <w:rFonts w:asciiTheme="minorHAnsi" w:hAnsiTheme="minorHAnsi"/>
+          <w:b/>
+          <w:lang w:val="es-AR"/>
+        </w:rPr>
+        <w:t>s</w:t>
+      </w:r>
+      <w:r>
+        <w:rPr>
+          <w:rStyle w:val="Refdenotaalfinal"/>
+          <w:rFonts w:asciiTheme="minorHAnsi" w:hAnsiTheme="minorHAnsi"/>
+          <w:b/>
+          <w:lang w:val="es-AR"/>
+        </w:rPr>
+        <w:endnoteReference w:id="1"/>
+      </w:r>
     </w:p>
     <w:p>
       <w:pPr>
         <w:jc w:val="both"/>
         <w:rPr>
           <w:rFonts w:asciiTheme="minorHAnsi" w:hAnsiTheme="minorHAnsi"/>
-          <w:b/>
-          <w:lang w:val="es-AR"/>
-        </w:rPr>
-      </w:pPr>
-      <w:r>
-        <w:rPr>
-          <w:rFonts w:asciiTheme="minorHAnsi" w:hAnsiTheme="minorHAnsi"/>
-          <w:b/>
-          <w:lang w:val="es-AR"/>
-        </w:rPr>
-        <w:t xml:space="preserve">Base </w:t>
-      </w:r>
-      <w:r>
-        <w:rPr>
-          <w:rFonts w:asciiTheme="minorHAnsi" w:hAnsiTheme="minorHAnsi"/>
-          <w:b/>
-          <w:lang w:val="es-AR"/>
-        </w:rPr>
-        <w:t xml:space="preserve">de datos </w:t>
-      </w:r>
-      <w:r>
-        <w:rPr>
-          <w:rFonts w:asciiTheme="minorHAnsi" w:hAnsiTheme="minorHAnsi"/>
-          <w:b/>
-          <w:lang w:val="es-AR"/>
-        </w:rPr>
-        <w:t>de</w:t>
-      </w:r>
-      <w:r>
-        <w:rPr>
-          <w:rFonts w:asciiTheme="minorHAnsi" w:hAnsiTheme="minorHAnsi"/>
-          <w:b/>
-          <w:lang w:val="es-AR"/>
-        </w:rPr>
-        <w:t>l</w:t>
-      </w:r>
-      <w:r>
-        <w:rPr>
-          <w:rFonts w:asciiTheme="minorHAnsi" w:hAnsiTheme="minorHAnsi"/>
-          <w:b/>
-          <w:lang w:val="es-AR"/>
-        </w:rPr>
-        <w:t xml:space="preserve"> comercio exterior de bien</w:t>
-      </w:r>
-      <w:r>
-        <w:rPr>
-          <w:rFonts w:asciiTheme="minorHAnsi" w:hAnsiTheme="minorHAnsi"/>
-          <w:b/>
-          <w:lang w:val="es-AR"/>
-        </w:rPr>
-        <w:t>e</w:t>
-      </w:r>
-      <w:r>
-        <w:rPr>
-          <w:rFonts w:asciiTheme="minorHAnsi" w:hAnsiTheme="minorHAnsi"/>
-          <w:b/>
-          <w:lang w:val="es-AR"/>
-        </w:rPr>
-        <w:t>s</w:t>
-      </w:r>
-      <w:r>
-        <w:rPr>
-          <w:rStyle w:val="Refdenotaalfinal"/>
-          <w:rFonts w:asciiTheme="minorHAnsi" w:hAnsiTheme="minorHAnsi"/>
-          <w:b/>
-          <w:lang w:val="es-AR"/>
-        </w:rPr>
-        <w:endnoteReference w:id="1"/>
-      </w:r>
-    </w:p>
-    <w:p>
-      <w:pPr>
-        <w:jc w:val="both"/>
-        <w:rPr>
-          <w:rFonts w:asciiTheme="minorHAnsi" w:hAnsiTheme="minorHAnsi"/>
           <w:lang w:val="es-AR"/>
         </w:rPr>
       </w:pPr>
@@ -144,7 +132,21 @@
           <w:rFonts w:asciiTheme="minorHAnsi" w:hAnsiTheme="minorHAnsi"/>
           <w:lang w:val="es-AR"/>
         </w:rPr>
-        <w:t>Al descomprimir el archivo descargado</w:t>
+        <w:t xml:space="preserve">Al descomprimir el archivo </w:t>
+      </w:r>
+      <w:r>
+        <w:rPr>
+          <w:rFonts w:asciiTheme="minorHAnsi" w:hAnsiTheme="minorHAnsi"/>
+          <w:lang w:val="es-AR"/>
+        </w:rPr>
+        <w:t xml:space="preserve">mensual </w:t>
+      </w:r>
+      <w:r>
+        <w:rPr>
+          <w:rFonts w:asciiTheme="minorHAnsi" w:hAnsiTheme="minorHAnsi"/>
+          <w:lang w:val="es-AR"/>
+        </w:rPr>
+        <w:t>descargado</w:t>
       </w:r>
       <w:r>
         <w:rPr>
@@ -166,7 +168,15 @@
           <w:b/>
           <w:lang w:val="es-AR"/>
         </w:rPr>
-        <w:t>exports_2019</w:t>
+        <w:t>exports_</w:t>
+      </w:r>
+      <w:r>
+        <w:rPr>
+          <w:rFonts w:asciiTheme="minorHAnsi" w:hAnsiTheme="minorHAnsi"/>
+          <w:b/>
+          <w:lang w:val="es-AR"/>
+        </w:rPr>
+        <w:t>AAAA</w:t>
       </w:r>
       <w:r>
         <w:rPr>
@@ -211,7 +221,7 @@
           <w:rFonts w:asciiTheme="minorHAnsi" w:hAnsiTheme="minorHAnsi"/>
           <w:lang w:val="es-AR"/>
         </w:rPr>
-        <w:t>6</w:t>
+        <w:t>4</w:t>
       </w:r>
       <w:r>
         <w:rPr>
@@ -269,7 +279,23 @@
           <w:b/>
           <w:lang w:val="es-AR"/>
         </w:rPr>
-        <w:t>expon19</w:t>
+        <w:t>expon</w:t>
+      </w:r>
+      <w:r>
+        <w:rPr>
+          <w:rFonts w:asciiTheme="minorHAnsi" w:hAnsiTheme="minorHAnsi"/>
+          <w:b/>
+          <w:lang w:val="es-AR"/>
+        </w:rPr>
+        <w:t>m</w:t>
+      </w:r>
+      <w:r>
+        <w:rPr>
+          <w:rFonts w:asciiTheme="minorHAnsi" w:hAnsiTheme="minorHAnsi"/>
+          <w:b/>
+          <w:lang w:val="es-AR"/>
+        </w:rPr>
+        <w:t>AA</w:t>
       </w:r>
       <w:r>
         <w:rPr>
@@ -284,7 +310,14 @@
           <w:rFonts w:asciiTheme="minorHAnsi" w:hAnsiTheme="minorHAnsi"/>
           <w:lang w:val="es-AR"/>
         </w:rPr>
-        <w:t>: Base usuario de exportación, priorizando totales por NCM, según diseño Cuadro 1.</w:t>
+        <w:t xml:space="preserve">: Base usuario de exportación, priorizando totales por NCM, según diseño </w:t>
+      </w:r>
+      <w:r>
+        <w:rPr>
+          <w:rFonts w:asciiTheme="minorHAnsi" w:hAnsiTheme="minorHAnsi"/>
+          <w:lang w:val="es-AR"/>
+        </w:rPr>
+        <w:t>Cuadro 1</w:t>
       </w:r>
     </w:p>
     <w:p>
@@ -309,7 +342,7 @@
           <w:sz w:val="22"/>
           <w:szCs w:val="22"/>
         </w:rPr>
-        <w:t>expop1</w:t>
+        <w:t>expop</w:t>
       </w:r>
       <w:r>
         <w:rPr>
@@ -319,7 +352,7 @@
           <w:sz w:val="22"/>
           <w:szCs w:val="22"/>
         </w:rPr>
-        <w:t>9</w:t>
+        <w:t>m</w:t>
       </w:r>
       <w:r>
         <w:rPr>
@@ -329,6 +362,16 @@
           <w:sz w:val="22"/>
           <w:szCs w:val="22"/>
         </w:rPr>
+        <w:t>AA</w:t>
+      </w:r>
+      <w:r>
+        <w:rPr>
+          <w:rFonts w:ascii="Calibri" w:hAnsi="Calibri" w:cs="Calibri"/>
+          <w:b/>
+          <w:color w:val="000000"/>
+          <w:sz w:val="22"/>
+          <w:szCs w:val="22"/>
+        </w:rPr>
         <w:t xml:space="preserve">.csv: </w:t>
       </w:r>
       <w:r>
@@ -336,7 +379,7 @@
           <w:rFonts w:asciiTheme="minorHAnsi" w:hAnsiTheme="minorHAnsi"/>
           <w:lang w:val="es-AR"/>
         </w:rPr>
-        <w:t>Base usuario de exportación priorizando totales por PAIS, según diseño Cuadro 1.</w:t>
+        <w:t>Base usuario de exportación priorizando totales por PAIS, según diseño Cuadro 1</w:t>
       </w:r>
     </w:p>
     <w:p>
@@ -359,7 +402,23 @@
           <w:b/>
           <w:lang w:val="es-AR"/>
         </w:rPr>
-        <w:t>etotm19</w:t>
+        <w:t>etotn</w:t>
+      </w:r>
+      <w:r>
+        <w:rPr>
+          <w:rFonts w:asciiTheme="minorHAnsi" w:hAnsiTheme="minorHAnsi"/>
+          <w:b/>
+          <w:lang w:val="es-AR"/>
+        </w:rPr>
+        <w:t>m</w:t>
+      </w:r>
+      <w:r>
+        <w:rPr>
+          <w:rFonts w:asciiTheme="minorHAnsi" w:hAnsiTheme="minorHAnsi"/>
+          <w:b/>
+          <w:lang w:val="es-AR"/>
+        </w:rPr>
+        <w:t>AA</w:t>
       </w:r>
       <w:r>
         <w:rPr>
@@ -382,7 +441,15 @@
           <w:b/>
           <w:lang w:val="es-AR"/>
         </w:rPr>
-        <w:t>expom19</w:t>
+        <w:t>expon</w:t>
+      </w:r>
+      <w:r>
+        <w:rPr>
+          <w:rFonts w:asciiTheme="minorHAnsi" w:hAnsiTheme="minorHAnsi"/>
+          <w:b/>
+          <w:lang w:val="es-AR"/>
+        </w:rPr>
+        <w:t>AA</w:t>
       </w:r>
       <w:r>
         <w:rPr>
@@ -413,7 +480,23 @@
           <w:b/>
           <w:lang w:val="es-AR"/>
         </w:rPr>
-        <w:t>etotp19</w:t>
+        <w:t>etotp</w:t>
+      </w:r>
+      <w:r>
+        <w:rPr>
+          <w:rFonts w:asciiTheme="minorHAnsi" w:hAnsiTheme="minorHAnsi"/>
+          <w:b/>
+          <w:lang w:val="es-AR"/>
+        </w:rPr>
+        <w:t>m</w:t>
+      </w:r>
+      <w:r>
+        <w:rPr>
+          <w:rFonts w:asciiTheme="minorHAnsi" w:hAnsiTheme="minorHAnsi"/>
+          <w:b/>
+          <w:lang w:val="es-AR"/>
+        </w:rPr>
+        <w:t>AA</w:t>
       </w:r>
       <w:r>
         <w:rPr>
@@ -436,59 +519,211 @@
           <w:b/>
           <w:lang w:val="es-AR"/>
         </w:rPr>
-        <w:t>expop19</w:t>
-      </w:r>
-      <w:r>
-        <w:rPr>
-          <w:rFonts w:asciiTheme="minorHAnsi" w:hAnsiTheme="minorHAnsi"/>
-          <w:b/>
-          <w:lang w:val="es-AR"/>
-        </w:rPr>
-        <w:t>.csv.</w:t>
-      </w:r>
+        <w:t>expopAA</w:t>
+      </w:r>
+      <w:r>
+        <w:rPr>
+          <w:rFonts w:asciiTheme="minorHAnsi" w:hAnsiTheme="minorHAnsi"/>
+          <w:b/>
+          <w:lang w:val="es-AR"/>
+        </w:rPr>
+        <w:t>.csv</w:t>
+      </w:r>
+    </w:p>
+    <w:p>
+      <w:pPr>
+        <w:jc w:val="both"/>
+        <w:rPr>
+          <w:rFonts w:asciiTheme="minorHAnsi" w:hAnsiTheme="minorHAnsi"/>
+          <w:b/>
+          <w:lang w:val="es-AR"/>
+        </w:rPr>
+      </w:pPr>
+    </w:p>
+    <w:p>
+      <w:pPr>
+        <w:jc w:val="both"/>
+        <w:rPr>
+          <w:rFonts w:asciiTheme="minorHAnsi" w:hAnsiTheme="minorHAnsi"/>
+          <w:b/>
+          <w:lang w:val="es-AR"/>
+        </w:rPr>
+      </w:pPr>
+    </w:p>
+    <w:p>
+      <w:pPr>
+        <w:rPr>
+          <w:rFonts w:asciiTheme="minorHAnsi" w:hAnsiTheme="minorHAnsi"/>
+          <w:lang w:val="es-AR"/>
+        </w:rPr>
+      </w:pPr>
+      <w:r>
+        <w:rPr>
+          <w:rFonts w:asciiTheme="minorHAnsi" w:hAnsiTheme="minorHAnsi"/>
+          <w:lang w:val="es-AR"/>
+        </w:rPr>
+        <w:t xml:space="preserve">Al descomprimir el archivo </w:t>
+      </w:r>
+      <w:r>
+        <w:rPr>
+          <w:rFonts w:asciiTheme="minorHAnsi" w:hAnsiTheme="minorHAnsi"/>
+          <w:lang w:val="es-AR"/>
+        </w:rPr>
+        <w:t>acumulado</w:t>
+      </w:r>
+      <w:r>
+        <w:rPr>
+          <w:rFonts w:asciiTheme="minorHAnsi" w:hAnsiTheme="minorHAnsi"/>
+          <w:lang w:val="es-AR"/>
+        </w:rPr>
+        <w:t xml:space="preserve"> </w:t>
+      </w:r>
+      <w:r>
+        <w:rPr>
+          <w:rFonts w:asciiTheme="minorHAnsi" w:hAnsiTheme="minorHAnsi"/>
+          <w:lang w:val="es-AR"/>
+        </w:rPr>
+        <w:t>descargado</w:t>
+      </w:r>
+      <w:r>
+        <w:rPr>
+          <w:rFonts w:asciiTheme="minorHAnsi" w:hAnsiTheme="minorHAnsi"/>
+          <w:lang w:val="es-AR"/>
+        </w:rPr>
+        <w:t>: “</w:t>
+      </w:r>
+      <w:r>
+        <w:rPr>
+          <w:rFonts w:asciiTheme="minorHAnsi" w:hAnsiTheme="minorHAnsi"/>
+          <w:b/>
+          <w:lang w:val="es-AR"/>
+        </w:rPr>
+        <w:t>exports_AAAA</w:t>
+      </w:r>
+      <w:r>
+        <w:rPr>
+          <w:rFonts w:asciiTheme="minorHAnsi" w:hAnsiTheme="minorHAnsi"/>
+          <w:b/>
+          <w:lang w:val="es-AR"/>
+        </w:rPr>
+        <w:t>_A</w:t>
+      </w:r>
+      <w:r>
+        <w:rPr>
+          <w:rFonts w:asciiTheme="minorHAnsi" w:hAnsiTheme="minorHAnsi"/>
+          <w:b/>
+          <w:lang w:val="es-AR"/>
+        </w:rPr>
+        <w:t>.zip</w:t>
+      </w:r>
+      <w:r>
+        <w:rPr>
+          <w:rFonts w:asciiTheme="minorHAnsi" w:hAnsiTheme="minorHAnsi"/>
+          <w:b/>
+          <w:lang w:val="es-AR"/>
+        </w:rPr>
+        <w:t>”</w:t>
+      </w:r>
+      <w:r>
+        <w:rPr>
+          <w:rFonts w:asciiTheme="minorHAnsi" w:hAnsiTheme="minorHAnsi"/>
+          <w:lang w:val="es-AR"/>
+        </w:rPr>
+        <w:t xml:space="preserve">, obtendrá </w:t>
+      </w:r>
+      <w:r>
+        <w:rPr>
+          <w:rFonts w:asciiTheme="minorHAnsi" w:hAnsiTheme="minorHAnsi"/>
+          <w:lang w:val="es-AR"/>
+        </w:rPr>
+        <w:t>4</w:t>
+      </w:r>
+      <w:r>
+        <w:rPr>
+          <w:rFonts w:asciiTheme="minorHAnsi" w:hAnsiTheme="minorHAnsi"/>
+          <w:lang w:val="es-AR"/>
+        </w:rPr>
+        <w:t xml:space="preserve"> </w:t>
+      </w:r>
+      <w:r>
+        <w:rPr>
+          <w:rFonts w:asciiTheme="minorHAnsi" w:hAnsiTheme="minorHAnsi"/>
+          <w:lang w:val="es-AR"/>
+        </w:rPr>
+        <w:t>tablas</w:t>
+      </w:r>
+      <w:r>
+        <w:rPr>
+          <w:rFonts w:asciiTheme="minorHAnsi" w:hAnsiTheme="minorHAnsi"/>
+          <w:lang w:val="es-AR"/>
+        </w:rPr>
+        <w:t xml:space="preserve">: </w:t>
+      </w:r>
+    </w:p>
+    <w:p>
+      <w:pPr>
+        <w:rPr>
+          <w:rFonts w:asciiTheme="minorHAnsi" w:hAnsiTheme="minorHAnsi"/>
+          <w:lang w:val="es-AR"/>
+        </w:rPr>
+      </w:pPr>
     </w:p>
     <w:p>
       <w:pPr>
         <w:pStyle w:val="Prrafodelista"/>
         <w:numPr>
           <w:ilvl w:val="0"/>
-          <w:numId w:val="4"/>
+          <w:numId w:val="6"/>
         </w:numPr>
         <w:jc w:val="both"/>
         <w:rPr>
           <w:rFonts w:asciiTheme="minorHAnsi" w:hAnsiTheme="minorHAnsi"/>
-          <w:b/>
-          <w:lang w:val="es-AR"/>
-        </w:rPr>
-      </w:pPr>
-      <w:r>
-        <w:rPr>
-          <w:rFonts w:asciiTheme="minorHAnsi" w:hAnsiTheme="minorHAnsi"/>
-          <w:b/>
-          <w:lang w:val="es-AR"/>
-        </w:rPr>
-        <w:t>NCM_confidencial.xls</w:t>
-      </w:r>
-      <w:r>
-        <w:rPr>
-          <w:rFonts w:asciiTheme="minorHAnsi" w:hAnsiTheme="minorHAnsi"/>
-          <w:lang w:val="es-AR"/>
-        </w:rPr>
-        <w:t>:</w:t>
-      </w:r>
-      <w:r>
-        <w:rPr>
-          <w:rFonts w:asciiTheme="minorHAnsi" w:hAnsiTheme="minorHAnsi"/>
-          <w:lang w:val="es-AR"/>
-        </w:rPr>
-        <w:t xml:space="preserve"> </w:t>
-      </w:r>
-      <w:r>
-        <w:rPr>
-          <w:rFonts w:asciiTheme="minorHAnsi" w:hAnsiTheme="minorHAnsi"/>
-          <w:lang w:val="es-AR"/>
-        </w:rPr>
-        <w:t>Lista de NCM confidencial en el mes de referencia</w:t>
+          <w:highlight w:val="yellow"/>
+          <w:lang w:val="es-AR"/>
+        </w:rPr>
+      </w:pPr>
+      <w:r>
+        <w:rPr>
+          <w:rFonts w:asciiTheme="minorHAnsi" w:hAnsiTheme="minorHAnsi"/>
+          <w:b/>
+          <w:highlight w:val="yellow"/>
+          <w:lang w:val="es-AR"/>
+        </w:rPr>
+        <w:t>expon</w:t>
+      </w:r>
+      <w:r>
+        <w:rPr>
+          <w:rFonts w:asciiTheme="minorHAnsi" w:hAnsiTheme="minorHAnsi"/>
+          <w:b/>
+          <w:highlight w:val="yellow"/>
+          <w:lang w:val="es-AR"/>
+        </w:rPr>
+        <w:t>a</w:t>
+      </w:r>
+      <w:r>
+        <w:rPr>
+          <w:rFonts w:asciiTheme="minorHAnsi" w:hAnsiTheme="minorHAnsi"/>
+          <w:b/>
+          <w:highlight w:val="yellow"/>
+          <w:lang w:val="es-AR"/>
+        </w:rPr>
+        <w:t>AA.csv</w:t>
+      </w:r>
+      <w:r>
+        <w:rPr>
+          <w:rFonts w:asciiTheme="minorHAnsi" w:hAnsiTheme="minorHAnsi"/>
+          <w:highlight w:val="yellow"/>
+          <w:lang w:val="es-AR"/>
+        </w:rPr>
+        <w:t>: Base usuario de exportación, priorizando totales por NCM, según diseño Cuadro 1</w:t>
+      </w:r>
+      <w:r>
+        <w:rPr>
+          <w:rFonts w:asciiTheme="minorHAnsi" w:hAnsiTheme="minorHAnsi"/>
+          <w:highlight w:val="yellow"/>
+          <w:lang w:val="es-AR"/>
+        </w:rPr>
+        <w:t xml:space="preserve"> (sin la columna del mes)</w:t>
       </w:r>
     </w:p>
     <w:p>
@@ -496,52 +731,204 @@
         <w:pStyle w:val="Prrafodelista"/>
         <w:numPr>
           <w:ilvl w:val="0"/>
-          <w:numId w:val="4"/>
+          <w:numId w:val="6"/>
         </w:numPr>
         <w:jc w:val="both"/>
         <w:rPr>
           <w:rFonts w:asciiTheme="minorHAnsi" w:hAnsiTheme="minorHAnsi"/>
           <w:b/>
-          <w:lang w:val="es-AR"/>
-        </w:rPr>
-      </w:pPr>
-      <w:r>
-        <w:rPr>
-          <w:rFonts w:asciiTheme="minorHAnsi" w:hAnsiTheme="minorHAnsi"/>
-          <w:b/>
-          <w:lang w:val="es-AR"/>
-        </w:rPr>
-        <w:t>PAIS_confidencial.xls</w:t>
-      </w:r>
-      <w:r>
-        <w:rPr>
-          <w:rFonts w:asciiTheme="minorHAnsi" w:hAnsiTheme="minorHAnsi"/>
-          <w:b/>
-          <w:lang w:val="es-AR"/>
-        </w:rPr>
-        <w:t xml:space="preserve">: </w:t>
-      </w:r>
-      <w:r>
-        <w:rPr>
-          <w:rFonts w:asciiTheme="minorHAnsi" w:hAnsiTheme="minorHAnsi"/>
-          <w:lang w:val="es-AR"/>
-        </w:rPr>
-        <w:t>Lista de PAIS confidencial  en el mes de referencia</w:t>
-      </w:r>
-    </w:p>
-    <w:p>
-      <w:pPr>
-        <w:rPr>
-          <w:rFonts w:asciiTheme="minorHAnsi" w:hAnsiTheme="minorHAnsi"/>
-          <w:lang w:val="es-AR"/>
-        </w:rPr>
-      </w:pPr>
-    </w:p>
-    <w:p>
-      <w:pPr>
+          <w:highlight w:val="yellow"/>
+          <w:lang w:val="es-AR"/>
+        </w:rPr>
+      </w:pPr>
+      <w:r>
+        <w:rPr>
+          <w:rFonts w:ascii="Calibri" w:hAnsi="Calibri" w:cs="Calibri"/>
+          <w:b/>
+          <w:color w:val="000000"/>
+          <w:sz w:val="22"/>
+          <w:szCs w:val="22"/>
+          <w:highlight w:val="yellow"/>
+        </w:rPr>
+        <w:t>expop</w:t>
+      </w:r>
+      <w:r>
+        <w:rPr>
+          <w:rFonts w:ascii="Calibri" w:hAnsi="Calibri" w:cs="Calibri"/>
+          <w:b/>
+          <w:color w:val="000000"/>
+          <w:sz w:val="22"/>
+          <w:szCs w:val="22"/>
+          <w:highlight w:val="yellow"/>
+        </w:rPr>
+        <w:t>a</w:t>
+      </w:r>
+      <w:r>
+        <w:rPr>
+          <w:rFonts w:ascii="Calibri" w:hAnsi="Calibri" w:cs="Calibri"/>
+          <w:b/>
+          <w:color w:val="000000"/>
+          <w:sz w:val="22"/>
+          <w:szCs w:val="22"/>
+          <w:highlight w:val="yellow"/>
+        </w:rPr>
+        <w:t xml:space="preserve">AA.csv: </w:t>
+      </w:r>
+      <w:r>
+        <w:rPr>
+          <w:rFonts w:asciiTheme="minorHAnsi" w:hAnsiTheme="minorHAnsi"/>
+          <w:highlight w:val="yellow"/>
+          <w:lang w:val="es-AR"/>
+        </w:rPr>
+        <w:t>Base usuario de exportación priorizando totales por PAIS, según diseño Cuadro 1</w:t>
+      </w:r>
+      <w:r>
+        <w:rPr>
+          <w:rFonts w:asciiTheme="minorHAnsi" w:hAnsiTheme="minorHAnsi"/>
+          <w:highlight w:val="yellow"/>
+          <w:lang w:val="es-AR"/>
+        </w:rPr>
+        <w:t xml:space="preserve"> (sin la columna del mes)</w:t>
+      </w:r>
+    </w:p>
+    <w:p>
+      <w:pPr>
+        <w:pStyle w:val="Prrafodelista"/>
+        <w:numPr>
+          <w:ilvl w:val="0"/>
+          <w:numId w:val="6"/>
+        </w:numPr>
         <w:jc w:val="both"/>
         <w:rPr>
           <w:rFonts w:asciiTheme="minorHAnsi" w:hAnsiTheme="minorHAnsi"/>
+          <w:b/>
+          <w:lang w:val="es-AR"/>
+        </w:rPr>
+      </w:pPr>
+      <w:r>
+        <w:rPr>
+          <w:rFonts w:asciiTheme="minorHAnsi" w:hAnsiTheme="minorHAnsi"/>
+          <w:b/>
+          <w:lang w:val="es-AR"/>
+        </w:rPr>
+        <w:t>etotn</w:t>
+      </w:r>
+      <w:r>
+        <w:rPr>
+          <w:rFonts w:asciiTheme="minorHAnsi" w:hAnsiTheme="minorHAnsi"/>
+          <w:b/>
+          <w:lang w:val="es-AR"/>
+        </w:rPr>
+        <w:t>a</w:t>
+      </w:r>
+      <w:r>
+        <w:rPr>
+          <w:rFonts w:asciiTheme="minorHAnsi" w:hAnsiTheme="minorHAnsi"/>
+          <w:b/>
+          <w:lang w:val="es-AR"/>
+        </w:rPr>
+        <w:t>AA</w:t>
+      </w:r>
+      <w:r>
+        <w:rPr>
+          <w:rFonts w:asciiTheme="minorHAnsi" w:hAnsiTheme="minorHAnsi"/>
+          <w:b/>
+          <w:lang w:val="es-AR"/>
+        </w:rPr>
+        <w:t>.csv:</w:t>
+      </w:r>
+      <w:r>
+        <w:rPr>
+          <w:rFonts w:asciiTheme="minorHAnsi" w:hAnsiTheme="minorHAnsi"/>
+          <w:lang w:val="es-AR"/>
+        </w:rPr>
+        <w:t xml:space="preserve"> Hace referencia a los totales de control de la base: </w:t>
+      </w:r>
+      <w:r>
+        <w:rPr>
+          <w:rFonts w:asciiTheme="minorHAnsi" w:hAnsiTheme="minorHAnsi"/>
+          <w:b/>
+          <w:lang w:val="es-AR"/>
+        </w:rPr>
+        <w:t>exponAA</w:t>
+      </w:r>
+      <w:r>
+        <w:rPr>
+          <w:rFonts w:asciiTheme="minorHAnsi" w:hAnsiTheme="minorHAnsi"/>
+          <w:b/>
+          <w:lang w:val="es-AR"/>
+        </w:rPr>
+        <w:t>.csv</w:t>
+      </w:r>
+    </w:p>
+    <w:p>
+      <w:pPr>
+        <w:pStyle w:val="Prrafodelista"/>
+        <w:numPr>
+          <w:ilvl w:val="0"/>
+          <w:numId w:val="6"/>
+        </w:numPr>
+        <w:jc w:val="both"/>
+        <w:rPr>
+          <w:rFonts w:asciiTheme="minorHAnsi" w:hAnsiTheme="minorHAnsi"/>
+          <w:b/>
+          <w:lang w:val="es-AR"/>
+        </w:rPr>
+      </w:pPr>
+      <w:r>
+        <w:rPr>
+          <w:rFonts w:asciiTheme="minorHAnsi" w:hAnsiTheme="minorHAnsi"/>
+          <w:b/>
+          <w:lang w:val="es-AR"/>
+        </w:rPr>
+        <w:t>etotp</w:t>
+      </w:r>
+      <w:r>
+        <w:rPr>
+          <w:rFonts w:asciiTheme="minorHAnsi" w:hAnsiTheme="minorHAnsi"/>
+          <w:b/>
+          <w:lang w:val="es-AR"/>
+        </w:rPr>
+        <w:t>a</w:t>
+      </w:r>
+      <w:r>
+        <w:rPr>
+          <w:rFonts w:asciiTheme="minorHAnsi" w:hAnsiTheme="minorHAnsi"/>
+          <w:b/>
+          <w:lang w:val="es-AR"/>
+        </w:rPr>
+        <w:t>AA</w:t>
+      </w:r>
+      <w:r>
+        <w:rPr>
+          <w:rFonts w:asciiTheme="minorHAnsi" w:hAnsiTheme="minorHAnsi"/>
+          <w:b/>
+          <w:lang w:val="es-AR"/>
+        </w:rPr>
+        <w:t xml:space="preserve">.csv: </w:t>
+      </w:r>
+      <w:r>
+        <w:rPr>
+          <w:rFonts w:asciiTheme="minorHAnsi" w:hAnsiTheme="minorHAnsi"/>
+          <w:lang w:val="es-AR"/>
+        </w:rPr>
+        <w:t xml:space="preserve">Hace referencia a los totales de control de la base: </w:t>
+      </w:r>
+      <w:r>
+        <w:rPr>
+          <w:rFonts w:asciiTheme="minorHAnsi" w:hAnsiTheme="minorHAnsi"/>
+          <w:b/>
+          <w:lang w:val="es-AR"/>
+        </w:rPr>
+        <w:t>expopAA.csv</w:t>
+      </w:r>
+    </w:p>
+    <w:p>
+      <w:pPr>
+        <w:jc w:val="both"/>
+        <w:rPr>
+          <w:rFonts w:asciiTheme="minorHAnsi" w:hAnsiTheme="minorHAnsi"/>
+          <w:b/>
           <w:lang w:val="es-AR"/>
         </w:rPr>
       </w:pPr>
@@ -1100,7 +1487,23 @@
                 <w:rFonts w:asciiTheme="minorHAnsi" w:hAnsiTheme="minorHAnsi"/>
                 <w:lang w:val="es-AR"/>
               </w:rPr>
-              <w:t xml:space="preserve">FOB(u$s) </w:t>
+              <w:t>FOB(</w:t>
+            </w:r>
+            <w:proofErr w:type="spellStart"/>
+            <w:r>
+              <w:rPr>
+                <w:rFonts w:asciiTheme="minorHAnsi" w:hAnsiTheme="minorHAnsi"/>
+                <w:lang w:val="es-AR"/>
+              </w:rPr>
+              <w:t>u$s</w:t>
+            </w:r>
+            <w:proofErr w:type="spellEnd"/>
+            <w:r>
+              <w:rPr>
+                <w:rFonts w:asciiTheme="minorHAnsi" w:hAnsiTheme="minorHAnsi"/>
+                <w:lang w:val="es-AR"/>
+              </w:rPr>
+              <w:t xml:space="preserve">) </w:t>
             </w:r>
           </w:p>
         </w:tc>
@@ -1170,9 +1573,49 @@
       <w:r>
         <w:rPr>
           <w:rFonts w:asciiTheme="minorHAnsi" w:hAnsiTheme="minorHAnsi"/>
-          <w:lang w:val="es-AR"/>
-        </w:rPr>
-        <w:t>Recuerde que para poder trabajar con los datos</w:t>
+          <w:highlight w:val="yellow"/>
+          <w:lang w:val="es-AR"/>
+        </w:rPr>
+        <w:t>El signo convencional “s” en las columnas de valores corresponde a un dato confidencial que no puede mostrarse por aplicación de la ley del secreto estadístico.</w:t>
+      </w:r>
+    </w:p>
+    <w:p>
+      <w:pPr>
+        <w:jc w:val="both"/>
+        <w:rPr>
+          <w:rFonts w:asciiTheme="minorHAnsi" w:hAnsiTheme="minorHAnsi"/>
+          <w:lang w:val="es-AR"/>
+        </w:rPr>
+      </w:pPr>
+    </w:p>
+    <w:p>
+      <w:pPr>
+        <w:jc w:val="both"/>
+        <w:rPr>
+          <w:rFonts w:asciiTheme="minorHAnsi" w:hAnsiTheme="minorHAnsi"/>
+          <w:lang w:val="es-AR"/>
+        </w:rPr>
+      </w:pPr>
+      <w:r>
+        <w:rPr>
+          <w:rFonts w:asciiTheme="minorHAnsi" w:hAnsiTheme="minorHAnsi"/>
+          <w:lang w:val="es-AR"/>
+        </w:rPr>
+        <w:t xml:space="preserve">Recuerde </w:t>
+      </w:r>
+      <w:r>
+        <w:rPr>
+          <w:rFonts w:asciiTheme="minorHAnsi" w:hAnsiTheme="minorHAnsi"/>
+          <w:lang w:val="es-AR"/>
+        </w:rPr>
+        <w:t>que,</w:t>
+      </w:r>
+      <w:r>
+        <w:rPr>
+          <w:rFonts w:asciiTheme="minorHAnsi" w:hAnsiTheme="minorHAnsi"/>
+          <w:lang w:val="es-AR"/>
+        </w:rPr>
+        <w:t xml:space="preserve"> para poder trabajar con los datos</w:t>
       </w:r>
       <w:r>
         <w:rPr>
@@ -1257,13 +1700,25 @@
           <w:lang w:eastAsia="es-AR"/>
         </w:rPr>
       </w:pPr>
-      <w:r>
+    </w:p>
+    <w:p>
+      <w:pPr>
+        <w:shd w:val="clear" w:color="auto" w:fill="FFFFFF"/>
         <w:rPr>
           <w:rFonts w:asciiTheme="minorHAnsi" w:hAnsiTheme="minorHAnsi" w:cs="Calibri"/>
           <w:b/>
           <w:color w:val="000000"/>
           <w:lang w:eastAsia="es-AR"/>
         </w:rPr>
+      </w:pPr>
+      <w:r>
+        <w:rPr>
+          <w:rFonts w:asciiTheme="minorHAnsi" w:hAnsiTheme="minorHAnsi" w:cs="Calibri"/>
+          <w:b/>
+          <w:color w:val="000000"/>
+          <w:lang w:eastAsia="es-AR"/>
+        </w:rPr>
+        <w:lastRenderedPageBreak/>
         <w:t>SOBRE LA MODALIDAD DE DIFUSIÓN DE LAS ESTADÍSTICAS DE COMERCIO EXTERIOR</w:t>
       </w:r>
     </w:p>
@@ -1280,6 +1735,7 @@
     <w:p>
       <w:pPr>
         <w:shd w:val="clear" w:color="auto" w:fill="FFFFFF"/>
+        <w:jc w:val="both"/>
         <w:rPr>
           <w:rFonts w:asciiTheme="minorHAnsi" w:hAnsiTheme="minorHAnsi" w:cs="Calibri"/>
           <w:color w:val="000000"/>
@@ -1298,6 +1754,7 @@
     <w:p>
       <w:pPr>
         <w:shd w:val="clear" w:color="auto" w:fill="FFFFFF"/>
+        <w:jc w:val="both"/>
         <w:rPr>
           <w:rFonts w:asciiTheme="minorHAnsi" w:hAnsiTheme="minorHAnsi" w:cs="Calibri"/>
           <w:color w:val="000000"/>
@@ -1308,6 +1765,7 @@
     <w:p>
       <w:pPr>
         <w:shd w:val="clear" w:color="auto" w:fill="FFFFFF"/>
+        <w:jc w:val="both"/>
         <w:rPr>
           <w:rFonts w:asciiTheme="minorHAnsi" w:hAnsiTheme="minorHAnsi" w:cs="Calibri"/>
           <w:color w:val="000000"/>
@@ -1326,6 +1784,7 @@
     <w:p>
       <w:pPr>
         <w:spacing w:before="100" w:beforeAutospacing="1"/>
+        <w:jc w:val="both"/>
         <w:rPr>
           <w:rFonts w:asciiTheme="minorHAnsi" w:hAnsiTheme="minorHAnsi" w:cs="Calibri"/>
           <w:color w:val="000000"/>
@@ -1337,7 +1796,6 @@
           <w:rFonts w:asciiTheme="minorHAnsi" w:hAnsiTheme="minorHAnsi" w:cs="Calibri"/>
           <w:color w:val="000000"/>
         </w:rPr>
-        <w:lastRenderedPageBreak/>
         <w:t>Por lo tanto, a</w:t>
       </w:r>
       <w:r>
@@ -1454,6 +1912,18 @@
     </w:p>
     <w:p>
       <w:pPr>
+        <w:spacing w:before="100" w:beforeAutospacing="1" w:after="100" w:afterAutospacing="1"/>
+        <w:ind w:left="708"/>
+        <w:rPr>
+          <w:rFonts w:asciiTheme="minorHAnsi" w:hAnsiTheme="minorHAnsi" w:cs="Calibri"/>
+          <w:color w:val="000000"/>
+        </w:rPr>
+      </w:pPr>
+      <w:bookmarkStart w:id="0" w:name="_GoBack"/>
+      <w:bookmarkEnd w:id="0"/>
+    </w:p>
+    <w:p>
+      <w:pPr>
         <w:rPr>
           <w:rFonts w:asciiTheme="minorHAnsi" w:hAnsiTheme="minorHAnsi"/>
           <w:b/>
@@ -1481,15 +1951,7 @@
           <w:b/>
           <w:lang w:val="es-AR"/>
         </w:rPr>
-        <w:t>1</w:t>
-      </w:r>
-      <w:r>
-        <w:rPr>
-          <w:rFonts w:asciiTheme="minorHAnsi" w:hAnsiTheme="minorHAnsi"/>
-          <w:b/>
-          <w:lang w:val="es-AR"/>
-        </w:rPr>
-        <w:t>9</w:t>
+        <w:t>AA</w:t>
       </w:r>
       <w:r>
         <w:rPr>
@@ -1526,6 +1988,7 @@
     </w:p>
     <w:p>
       <w:pPr>
+        <w:jc w:val="both"/>
         <w:rPr>
           <w:rFonts w:asciiTheme="minorHAnsi" w:hAnsiTheme="minorHAnsi" w:cs="Calibri"/>
           <w:color w:val="000000"/>
@@ -1577,23 +2040,16 @@
       </w:r>
       <w:r>
         <w:rPr>
-          <w:rStyle w:val="Refdenotaalfinal"/>
-          <w:rFonts w:asciiTheme="minorHAnsi" w:hAnsiTheme="minorHAnsi" w:cs="Calibri"/>
-          <w:color w:val="000000"/>
-        </w:rPr>
-        <w:endnoteReference w:id="2"/>
-      </w:r>
-      <w:r>
-        <w:rPr>
-          <w:rFonts w:asciiTheme="minorHAnsi" w:hAnsiTheme="minorHAnsi" w:cs="Calibri"/>
-          <w:color w:val="000000"/>
-        </w:rPr>
-        <w:t xml:space="preserve"> y su descripción es: “Confidencial”.</w:t>
+          <w:rFonts w:asciiTheme="minorHAnsi" w:hAnsiTheme="minorHAnsi" w:cs="Calibri"/>
+          <w:color w:val="000000"/>
+        </w:rPr>
+        <w:t>y su descripción es: “Confidencial”.</w:t>
       </w:r>
     </w:p>
     <w:p>
       <w:pPr>
         <w:spacing w:before="100" w:beforeAutospacing="1"/>
+        <w:jc w:val="both"/>
         <w:rPr>
           <w:rFonts w:asciiTheme="minorHAnsi" w:hAnsiTheme="minorHAnsi" w:cs="Calibri"/>
           <w:color w:val="000000"/>
@@ -1668,7 +2124,7 @@
           <w:b/>
           <w:lang w:val="es-AR"/>
         </w:rPr>
-        <w:t>19</w:t>
+        <w:t>AA</w:t>
       </w:r>
       <w:r>
         <w:rPr>
@@ -1749,7 +2205,7 @@
           <w:b/>
           <w:lang w:val="es-AR"/>
         </w:rPr>
-        <w:t>19</w:t>
+        <w:t>AA</w:t>
       </w:r>
       <w:r>
         <w:rPr>
@@ -1901,12 +2357,21 @@
           <w:rFonts w:asciiTheme="minorHAnsi" w:hAnsiTheme="minorHAnsi" w:cs="Calibri"/>
           <w:color w:val="000000"/>
         </w:rPr>
-        <w:t xml:space="preserve">sumado en el total del capítulo </w:t>
-      </w:r>
-      <w:r>
-        <w:rPr>
-          <w:rFonts w:asciiTheme="minorHAnsi" w:hAnsiTheme="minorHAnsi" w:cs="Calibri"/>
-          <w:color w:val="000000"/>
+        <w:t xml:space="preserve">sumado </w:t>
+      </w:r>
+      <w:r>
+        <w:rPr>
+          <w:rFonts w:asciiTheme="minorHAnsi" w:hAnsiTheme="minorHAnsi" w:cs="Calibri"/>
+          <w:color w:val="000000"/>
+          <w:highlight w:val="yellow"/>
+        </w:rPr>
+        <w:t xml:space="preserve">en el total del capítulo </w:t>
+      </w:r>
+      <w:r>
+        <w:rPr>
+          <w:rFonts w:asciiTheme="minorHAnsi" w:hAnsiTheme="minorHAnsi" w:cs="Calibri"/>
+          <w:color w:val="000000"/>
+          <w:highlight w:val="yellow"/>
         </w:rPr>
         <w:t xml:space="preserve">(2 dígitos de la NCM), </w:t>
       </w:r>
@@ -1914,6 +2379,7 @@
         <w:rPr>
           <w:rFonts w:asciiTheme="minorHAnsi" w:hAnsiTheme="minorHAnsi" w:cs="Calibri"/>
           <w:color w:val="000000"/>
+          <w:highlight w:val="yellow"/>
         </w:rPr>
         <w:t>enmascarado bajo el código ‘</w:t>
       </w:r>
@@ -1922,6 +2388,7 @@
         <w:rPr>
           <w:rFonts w:asciiTheme="minorHAnsi" w:hAnsiTheme="minorHAnsi" w:cs="Calibri"/>
           <w:color w:val="000000"/>
+          <w:highlight w:val="yellow"/>
         </w:rPr>
         <w:t>XXcccccc</w:t>
       </w:r>
@@ -1930,6 +2397,7 @@
         <w:rPr>
           <w:rFonts w:asciiTheme="minorHAnsi" w:hAnsiTheme="minorHAnsi" w:cs="Calibri"/>
           <w:color w:val="000000"/>
+          <w:highlight w:val="yellow"/>
         </w:rPr>
         <w:t>’</w:t>
       </w:r>
@@ -1937,6 +2405,7 @@
         <w:rPr>
           <w:rFonts w:asciiTheme="minorHAnsi" w:hAnsiTheme="minorHAnsi" w:cs="Calibri"/>
           <w:color w:val="000000"/>
+          <w:highlight w:val="yellow"/>
         </w:rPr>
         <w:t xml:space="preserve"> cuya descripción es “resto de productos del capítulo XX </w:t>
       </w:r>
@@ -1945,6 +2414,7 @@
         <w:rPr>
           <w:rFonts w:asciiTheme="minorHAnsi" w:hAnsiTheme="minorHAnsi" w:cs="Calibri"/>
           <w:color w:val="000000"/>
+          <w:highlight w:val="yellow"/>
         </w:rPr>
         <w:t>confidencializados</w:t>
       </w:r>
@@ -1953,6 +2423,7 @@
         <w:rPr>
           <w:rFonts w:asciiTheme="minorHAnsi" w:hAnsiTheme="minorHAnsi" w:cs="Calibri"/>
           <w:color w:val="000000"/>
+          <w:highlight w:val="yellow"/>
         </w:rPr>
         <w:t>”;</w:t>
       </w:r>
@@ -1960,6 +2431,7 @@
         <w:rPr>
           <w:rFonts w:asciiTheme="minorHAnsi" w:hAnsiTheme="minorHAnsi" w:cs="Calibri"/>
           <w:color w:val="000000"/>
+          <w:highlight w:val="yellow"/>
         </w:rPr>
         <w:t xml:space="preserve"> </w:t>
       </w:r>
@@ -1967,23 +2439,32 @@
         <w:rPr>
           <w:rFonts w:asciiTheme="minorHAnsi" w:hAnsiTheme="minorHAnsi" w:cs="Calibri"/>
           <w:color w:val="000000"/>
-        </w:rPr>
-        <w:t>en su defecto se enmascara con “999999999”.</w:t>
-      </w:r>
-      <w:r>
-        <w:rPr>
-          <w:rFonts w:asciiTheme="minorHAnsi" w:hAnsiTheme="minorHAnsi" w:cs="Calibri"/>
-          <w:color w:val="000000"/>
-        </w:rPr>
-        <w:t xml:space="preserve"> Si el país </w:t>
-      </w:r>
-      <w:r>
-        <w:rPr>
-          <w:rFonts w:asciiTheme="minorHAnsi" w:hAnsiTheme="minorHAnsi" w:cs="Calibri"/>
-          <w:color w:val="000000"/>
-        </w:rPr>
-        <w:lastRenderedPageBreak/>
-        <w:t>tiene un nú</w:t>
+          <w:highlight w:val="yellow"/>
+        </w:rPr>
+        <w:t xml:space="preserve">en su defecto </w:t>
+      </w:r>
+      <w:r>
+        <w:rPr>
+          <w:rFonts w:asciiTheme="minorHAnsi" w:hAnsiTheme="minorHAnsi" w:cs="Calibri"/>
+          <w:color w:val="000000"/>
+          <w:highlight w:val="yellow"/>
+        </w:rPr>
+        <w:t xml:space="preserve">si directamente el capítulo es confidencial </w:t>
+      </w:r>
+      <w:r>
+        <w:rPr>
+          <w:rFonts w:asciiTheme="minorHAnsi" w:hAnsiTheme="minorHAnsi" w:cs="Calibri"/>
+          <w:color w:val="000000"/>
+          <w:highlight w:val="yellow"/>
+        </w:rPr>
+        <w:t>se enmascara con “999999999”.</w:t>
+      </w:r>
+      <w:r>
+        <w:rPr>
+          <w:rFonts w:asciiTheme="minorHAnsi" w:hAnsiTheme="minorHAnsi" w:cs="Calibri"/>
+          <w:color w:val="000000"/>
+        </w:rPr>
+        <w:t xml:space="preserve"> Si el país tiene un nú</w:t>
       </w:r>
       <w:r>
         <w:rPr>
@@ -1997,27 +2478,13 @@
           <w:rFonts w:asciiTheme="minorHAnsi" w:hAnsiTheme="minorHAnsi" w:cs="Calibri"/>
           <w:color w:val="000000"/>
         </w:rPr>
-        <w:t xml:space="preserve"> se muestra enmascarado con el código “999”</w:t>
-      </w:r>
-      <w:r>
-        <w:rPr>
-          <w:rStyle w:val="Refdenotaalfinal"/>
-          <w:rFonts w:asciiTheme="minorHAnsi" w:hAnsiTheme="minorHAnsi" w:cs="Calibri"/>
-          <w:color w:val="000000"/>
-        </w:rPr>
-        <w:endnoteReference w:id="3"/>
-      </w:r>
-      <w:r>
-        <w:rPr>
-          <w:rFonts w:asciiTheme="minorHAnsi" w:hAnsiTheme="minorHAnsi" w:cs="Calibri"/>
-          <w:color w:val="000000"/>
-        </w:rPr>
-        <w:t>, cuya descripción también es: “Confidencial”. </w:t>
+        <w:t xml:space="preserve"> se muestra enmascarado con el código “999”, cuya descripción también es: “Confidencial”. </w:t>
       </w:r>
     </w:p>
     <w:p>
       <w:pPr>
         <w:shd w:val="clear" w:color="auto" w:fill="FFFFFF"/>
+        <w:jc w:val="both"/>
         <w:rPr>
           <w:rFonts w:asciiTheme="minorHAnsi" w:hAnsiTheme="minorHAnsi" w:cs="Calibri"/>
           <w:color w:val="000000"/>
@@ -2028,6 +2495,7 @@
     <w:p>
       <w:pPr>
         <w:shd w:val="clear" w:color="auto" w:fill="FFFFFF"/>
+        <w:jc w:val="both"/>
         <w:rPr>
           <w:rFonts w:asciiTheme="minorHAnsi" w:hAnsiTheme="minorHAnsi" w:cs="Calibri"/>
           <w:color w:val="000000"/>
@@ -2101,6 +2569,7 @@
     <w:p>
       <w:pPr>
         <w:pStyle w:val="Piedepgina"/>
+        <w:jc w:val="both"/>
         <w:rPr>
           <w:rFonts w:asciiTheme="minorHAnsi" w:hAnsiTheme="minorHAnsi" w:cstheme="minorHAnsi"/>
           <w:color w:val="000000"/>
@@ -2132,81 +2601,35 @@
           <w:sz w:val="20"/>
           <w:szCs w:val="20"/>
         </w:rPr>
-        <w:t>Ley 17.622: Normas 5 y 10 del Anexo I de la Disposición N° 011/88. “Los datos se publicaran de manera tal que no se pueda deducir el valor numérico correspondiente a una determinada unidad estadística que se sabe integra el universo que se presenta en el cuadro. Una solución generalmente satisfactoria se obtiene controlando que las casillas incluyan al menos TRES (3) casos (establecimientos, personas, etc.), o valores correspondientes a la suma de al menos TRES (3) declaraciones (cabezas de ganado, valor de venta, etc.).”</w:t>
+        <w:t xml:space="preserve">Ley 17.622: Normas 5 y 10 del Anexo I de la Disposición N° 011/88. “Los datos se </w:t>
+      </w:r>
+      <w:r>
+        <w:rPr>
+          <w:rFonts w:asciiTheme="minorHAnsi" w:hAnsiTheme="minorHAnsi" w:cstheme="minorHAnsi"/>
+          <w:color w:val="000000"/>
+          <w:sz w:val="20"/>
+          <w:szCs w:val="20"/>
+        </w:rPr>
+        <w:t>publicarán</w:t>
+      </w:r>
+      <w:r>
+        <w:rPr>
+          <w:rFonts w:asciiTheme="minorHAnsi" w:hAnsiTheme="minorHAnsi" w:cstheme="minorHAnsi"/>
+          <w:color w:val="000000"/>
+          <w:sz w:val="20"/>
+          <w:szCs w:val="20"/>
+        </w:rPr>
+        <w:t xml:space="preserve"> de manera tal que no se pueda deducir el valor numérico correspondiente a una determinada unidad estadística que se sabe integra el universo que se presenta en el cuadro. Una solución generalmente satisfactoria se obtiene controlando que las casillas incluyan al menos TRES (3) casos (establecimientos, personas, etc.), o valores correspondientes a la suma de al menos TRES (3) declaraciones (cabezas de ganado, valor de venta, etc.).”</w:t>
       </w:r>
     </w:p>
     <w:p>
       <w:pPr>
         <w:pStyle w:val="Textonotaalfinal"/>
+        <w:jc w:val="both"/>
         <w:rPr>
           <w:rFonts w:asciiTheme="minorHAnsi" w:hAnsiTheme="minorHAnsi" w:cstheme="minorHAnsi"/>
         </w:rPr>
       </w:pPr>
-    </w:p>
-  </w:endnote>
-  <w:endnote w:id="2">
-    <w:p>
-      <w:pPr>
-        <w:pStyle w:val="Textonotaalfinal"/>
-        <w:rPr>
-          <w:rFonts w:asciiTheme="minorHAnsi" w:hAnsiTheme="minorHAnsi" w:cstheme="minorHAnsi"/>
-          <w:color w:val="000000"/>
-        </w:rPr>
-      </w:pPr>
-      <w:r>
-        <w:rPr>
-          <w:rStyle w:val="Refdenotaalfinal"/>
-          <w:rFonts w:asciiTheme="minorHAnsi" w:hAnsiTheme="minorHAnsi" w:cstheme="minorHAnsi"/>
-        </w:rPr>
-        <w:endnoteRef/>
-      </w:r>
-      <w:r>
-        <w:rPr>
-          <w:rFonts w:asciiTheme="minorHAnsi" w:hAnsiTheme="minorHAnsi" w:cstheme="minorHAnsi"/>
-        </w:rPr>
-        <w:t xml:space="preserve"> </w:t>
-      </w:r>
-      <w:r>
-        <w:rPr>
-          <w:rFonts w:asciiTheme="minorHAnsi" w:hAnsiTheme="minorHAnsi" w:cstheme="minorHAnsi"/>
-          <w:color w:val="000000"/>
-        </w:rPr>
-        <w:t>Para conocer las nomenclaturas que vulneran la confidencialidad para cada uno de los periodos consultados, ver el archivo NCM_confidencial.xls</w:t>
-      </w:r>
-    </w:p>
-    <w:p>
-      <w:pPr>
-        <w:pStyle w:val="Textonotaalfinal"/>
-        <w:rPr>
-          <w:rFonts w:asciiTheme="minorHAnsi" w:hAnsiTheme="minorHAnsi" w:cstheme="minorHAnsi"/>
-          <w:color w:val="000000"/>
-        </w:rPr>
-      </w:pPr>
-    </w:p>
-  </w:endnote>
-  <w:endnote w:id="3">
-    <w:p>
-      <w:pPr>
-        <w:pStyle w:val="Textonotaalfinal"/>
-        <w:rPr>
-          <w:rFonts w:asciiTheme="minorHAnsi" w:hAnsiTheme="minorHAnsi" w:cstheme="minorHAnsi"/>
-          <w:color w:val="000000"/>
-        </w:rPr>
-      </w:pPr>
-      <w:r>
-        <w:rPr>
-          <w:rFonts w:asciiTheme="minorHAnsi" w:hAnsiTheme="minorHAnsi" w:cstheme="minorHAnsi"/>
-          <w:color w:val="000000"/>
-        </w:rPr>
-        <w:endnoteRef/>
-      </w:r>
-      <w:r>
-        <w:rPr>
-          <w:rFonts w:asciiTheme="minorHAnsi" w:hAnsiTheme="minorHAnsi" w:cstheme="minorHAnsi"/>
-          <w:color w:val="000000"/>
-        </w:rPr>
-        <w:t xml:space="preserve"> Para conocer los países que vulneran la confidencialidad para cada uno de los periodos consultados, ver el archivo PAIS_confidencial.xls</w:t>
-      </w:r>
     </w:p>
   </w:endnote>
 </w:endnotes>
@@ -2249,6 +2672,92 @@
 <file path=word/numbering.xml><?xml version="1.0" encoding="utf-8"?>
 <w:numbering xmlns:wpc="http://schemas.microsoft.com/office/word/2010/wordprocessingCanvas" xmlns:cx="http://schemas.microsoft.com/office/drawing/2014/chartex" xmlns:cx1="http://schemas.microsoft.com/office/drawing/2015/9/8/chartex" xmlns:mc="http://schemas.openxmlformats.org/markup-compatibility/2006" xmlns:o="urn:schemas-microsoft-com:office:office" xmlns:r="http://schemas.openxmlformats.org/officeDocument/2006/relationships" xmlns:m="http://schemas.openxmlformats.org/officeDocument/2006/math" xmlns:v="urn:schemas-microsoft-com:vml" xmlns:wp14="http://schemas.microsoft.com/office/word/2010/wordprocessingDrawing" xmlns:wp="http://schemas.openxmlformats.org/drawingml/2006/wordprocessingDrawing" xmlns:w10="urn:schemas-microsoft-com:office:word" xmlns:w="http://schemas.openxmlformats.org/wordprocessingml/2006/main" xmlns:w14="http://schemas.microsoft.com/office/word/2010/wordml" xmlns:w15="http://schemas.microsoft.com/office/word/2012/wordml" xmlns:w16se="http://schemas.microsoft.com/office/word/2015/wordml/symex" xmlns:wpg="http://schemas.microsoft.com/office/word/2010/wordprocessingGroup" xmlns:wpi="http://schemas.microsoft.com/office/word/2010/wordprocessingInk" xmlns:wne="http://schemas.microsoft.com/office/word/2006/wordml" xmlns:wps="http://schemas.microsoft.com/office/word/2010/wordprocessingShape" mc:Ignorable="w14 w15 w16se wp14">
   <w:abstractNum w:abstractNumId="0" w15:restartNumberingAfterBreak="0">
+    <w:nsid w:val="23FC4315"/>
+    <w:multiLevelType w:val="hybridMultilevel"/>
+    <w:tmpl w:val="794CB572"/>
+    <w:lvl w:ilvl="0" w:tplc="0C0A000F">
+      <w:start w:val="1"/>
+      <w:numFmt w:val="decimal"/>
+      <w:lvlText w:val="%1."/>
+      <w:lvlJc w:val="left"/>
+      <w:pPr>
+        <w:ind w:left="720" w:hanging="360"/>
+      </w:pPr>
+    </w:lvl>
+    <w:lvl w:ilvl="1" w:tplc="0C0A0019" w:tentative="1">
+      <w:start w:val="1"/>
+      <w:numFmt w:val="lowerLetter"/>
+      <w:lvlText w:val="%2."/>
+      <w:lvlJc w:val="left"/>
+      <w:pPr>
+        <w:ind w:left="1440" w:hanging="360"/>
+      </w:pPr>
+    </w:lvl>
+    <w:lvl w:ilvl="2" w:tplc="0C0A001B" w:tentative="1">
+      <w:start w:val="1"/>
+      <w:numFmt w:val="lowerRoman"/>
+      <w:lvlText w:val="%3."/>
+      <w:lvlJc w:val="right"/>
+      <w:pPr>
+        <w:ind w:left="2160" w:hanging="180"/>
+      </w:pPr>
+    </w:lvl>
+    <w:lvl w:ilvl="3" w:tplc="0C0A000F" w:tentative="1">
+      <w:start w:val="1"/>
+      <w:numFmt w:val="decimal"/>
+      <w:lvlText w:val="%4."/>
+      <w:lvlJc w:val="left"/>
+      <w:pPr>
+        <w:ind w:left="2880" w:hanging="360"/>
+      </w:pPr>
+    </w:lvl>
+    <w:lvl w:ilvl="4" w:tplc="0C0A0019" w:tentative="1">
+      <w:start w:val="1"/>
+      <w:numFmt w:val="lowerLetter"/>
+      <w:lvlText w:val="%5."/>
+      <w:lvlJc w:val="left"/>
+      <w:pPr>
+        <w:ind w:left="3600" w:hanging="360"/>
+      </w:pPr>
+    </w:lvl>
+    <w:lvl w:ilvl="5" w:tplc="0C0A001B" w:tentative="1">
+      <w:start w:val="1"/>
+      <w:numFmt w:val="lowerRoman"/>
+      <w:lvlText w:val="%6."/>
+      <w:lvlJc w:val="right"/>
+      <w:pPr>
+        <w:ind w:left="4320" w:hanging="180"/>
+      </w:pPr>
+    </w:lvl>
+    <w:lvl w:ilvl="6" w:tplc="0C0A000F" w:tentative="1">
+      <w:start w:val="1"/>
+      <w:numFmt w:val="decimal"/>
+      <w:lvlText w:val="%7."/>
+      <w:lvlJc w:val="left"/>
+      <w:pPr>
+        <w:ind w:left="5040" w:hanging="360"/>
+      </w:pPr>
+    </w:lvl>
+    <w:lvl w:ilvl="7" w:tplc="0C0A0019" w:tentative="1">
+      <w:start w:val="1"/>
+      <w:numFmt w:val="lowerLetter"/>
+      <w:lvlText w:val="%8."/>
+      <w:lvlJc w:val="left"/>
+      <w:pPr>
+        <w:ind w:left="5760" w:hanging="360"/>
+      </w:pPr>
+    </w:lvl>
+    <w:lvl w:ilvl="8" w:tplc="0C0A001B" w:tentative="1">
+      <w:start w:val="1"/>
+      <w:numFmt w:val="lowerRoman"/>
+      <w:lvlText w:val="%9."/>
+      <w:lvlJc w:val="right"/>
+      <w:pPr>
+        <w:ind w:left="6480" w:hanging="180"/>
+      </w:pPr>
+    </w:lvl>
+  </w:abstractNum>
+  <w:abstractNum w:abstractNumId="1" w15:restartNumberingAfterBreak="0">
     <w:nsid w:val="2B7449A6"/>
     <w:multiLevelType w:val="hybridMultilevel"/>
     <w:tmpl w:val="D5DCDD94"/>
@@ -2337,7 +2846,7 @@
       </w:pPr>
     </w:lvl>
   </w:abstractNum>
-  <w:abstractNum w:abstractNumId="1" w15:restartNumberingAfterBreak="0">
+  <w:abstractNum w:abstractNumId="2" w15:restartNumberingAfterBreak="0">
     <w:nsid w:val="34F8598B"/>
     <w:multiLevelType w:val="hybridMultilevel"/>
     <w:tmpl w:val="794CB572"/>
@@ -2423,7 +2932,7 @@
       </w:pPr>
     </w:lvl>
   </w:abstractNum>
-  <w:abstractNum w:abstractNumId="2" w15:restartNumberingAfterBreak="0">
+  <w:abstractNum w:abstractNumId="3" w15:restartNumberingAfterBreak="0">
     <w:nsid w:val="4C3E30CF"/>
     <w:multiLevelType w:val="hybridMultilevel"/>
     <w:tmpl w:val="794CB572"/>
@@ -2509,7 +3018,7 @@
       </w:pPr>
     </w:lvl>
   </w:abstractNum>
-  <w:abstractNum w:abstractNumId="3" w15:restartNumberingAfterBreak="0">
+  <w:abstractNum w:abstractNumId="4" w15:restartNumberingAfterBreak="0">
     <w:nsid w:val="63270E9C"/>
     <w:multiLevelType w:val="multilevel"/>
     <w:tmpl w:val="7328444E"/>
@@ -2658,7 +3167,7 @@
       </w:rPr>
     </w:lvl>
   </w:abstractNum>
-  <w:abstractNum w:abstractNumId="4" w15:restartNumberingAfterBreak="0">
+  <w:abstractNum w:abstractNumId="5" w15:restartNumberingAfterBreak="0">
     <w:nsid w:val="678F1807"/>
     <w:multiLevelType w:val="hybridMultilevel"/>
     <w:tmpl w:val="675EDF38"/>
@@ -2748,19 +3257,22 @@
     </w:lvl>
   </w:abstractNum>
   <w:num w:numId="1">
+    <w:abstractNumId w:val="4"/>
+  </w:num>
+  <w:num w:numId="2">
+    <w:abstractNumId w:val="5"/>
+  </w:num>
+  <w:num w:numId="3">
+    <w:abstractNumId w:val="1"/>
+  </w:num>
+  <w:num w:numId="4">
     <w:abstractNumId w:val="3"/>
   </w:num>
-  <w:num w:numId="2">
-    <w:abstractNumId w:val="4"/>
-  </w:num>
-  <w:num w:numId="3">
-    <w:abstractNumId w:val="0"/>
-  </w:num>
-  <w:num w:numId="4">
+  <w:num w:numId="5">
     <w:abstractNumId w:val="2"/>
   </w:num>
-  <w:num w:numId="5">
-    <w:abstractNumId w:val="1"/>
+  <w:num w:numId="6">
+    <w:abstractNumId w:val="0"/>
   </w:num>
 </w:numbering>
 </file>
@@ -3631,7 +4143,7 @@
 </file>
 
 <file path=customXml/itemProps1.xml><?xml version="1.0" encoding="utf-8"?>
-<ds:datastoreItem xmlns:ds="http://schemas.openxmlformats.org/officeDocument/2006/customXml" ds:itemID="{1CC2C860-A539-4A24-B4DF-504920193F3C}">
+<ds:datastoreItem xmlns:ds="http://schemas.openxmlformats.org/officeDocument/2006/customXml" ds:itemID="{744FFD99-A7AF-4252-BFE4-5B02B2D2B83B}">
   <ds:schemaRefs>
     <ds:schemaRef ds:uri="http://schemas.openxmlformats.org/officeDocument/2006/bibliography"/>
   </ds:schemaRefs>

</xml_diff>